<commit_message>
added timeline and proof reading
</commit_message>
<xml_diff>
--- a/docs/m3-ProjectCommitment.docx
+++ b/docs/m3-ProjectCommitment.docx
@@ -498,18 +498,8 @@
                 <w:sz w:val="28"/>
                 <w:szCs w:val="28"/>
               </w:rPr>
-              <w:t xml:space="preserve">Mark </w:t>
+              <w:t>Mark Dabler</w:t>
             </w:r>
-            <w:proofErr w:type="spellStart"/>
-            <w:r>
-              <w:rPr>
-                <w:rFonts w:asciiTheme="majorHAnsi" w:hAnsiTheme="majorHAnsi" w:cstheme="majorHAnsi"/>
-                <w:sz w:val="28"/>
-                <w:szCs w:val="28"/>
-              </w:rPr>
-              <w:t>Dabler</w:t>
-            </w:r>
-            <w:proofErr w:type="spellEnd"/>
           </w:p>
         </w:tc>
         <w:tc>
@@ -1080,8 +1070,6 @@
           <w:szCs w:val="28"/>
         </w:rPr>
       </w:pPr>
-      <w:bookmarkStart w:id="0" w:name="_GoBack"/>
-      <w:bookmarkEnd w:id="0"/>
     </w:p>
     <w:p>
       <w:pPr>
@@ -1312,7 +1300,23 @@
           <w:sz w:val="24"/>
           <w:szCs w:val="24"/>
         </w:rPr>
-        <w:t>ability to reach the entire length and width of the game board to do so they will be driven by two Arduino Uno R3 microprocessors. The two Arduino Uno R3’s will communicate with a game server (hosted on a desktop computer) via Bluetooth. The Arduino’s will gather the information needed for their robot’s next move from the game server then translate the instructions into physical movements for the robot to perform game actions.</w:t>
+        <w:t xml:space="preserve">ability to reach the entire length and width of the game board to do so they will be driven by two Arduino Uno R3 microprocessors. The two Arduino Uno R3’s will communicate with a game server (hosted on a desktop computer) via </w:t>
+      </w:r>
+      <w:r>
+        <w:rPr>
+          <w:rFonts w:cstheme="majorHAnsi"/>
+          <w:sz w:val="24"/>
+          <w:szCs w:val="24"/>
+        </w:rPr>
+        <w:t>Wi-Fi</w:t>
+      </w:r>
+      <w:r>
+        <w:rPr>
+          <w:rFonts w:cstheme="majorHAnsi"/>
+          <w:sz w:val="24"/>
+          <w:szCs w:val="24"/>
+        </w:rPr>
+        <w:t>. The Arduino’s will gather the information needed for their robot’s next move from the game server then translate the instructions into physical movements for the robot to perform game actions.</w:t>
       </w:r>
     </w:p>
     <w:p>
@@ -1338,7 +1342,23 @@
           <w:sz w:val="24"/>
           <w:szCs w:val="24"/>
         </w:rPr>
-        <w:t xml:space="preserve"> will be running the main software for this project. The game server’s purpose is to connect with each Arduino via Bluetooth, determine the next-best move for the robot who’s turn is next, then communicate this move to the Arduino’s. The game server will also provide a GUI that will allow the user to control some parts of the game such as stopping, starting, pausing the game or server itself. The game server will determine the next move with the help of a</w:t>
+        <w:t xml:space="preserve"> will be running the main software for this project. The game server’s purpose is to connect with each Arduino via </w:t>
+      </w:r>
+      <w:r>
+        <w:rPr>
+          <w:rFonts w:cstheme="majorHAnsi"/>
+          <w:sz w:val="24"/>
+          <w:szCs w:val="24"/>
+        </w:rPr>
+        <w:t>Wi-Fi</w:t>
+      </w:r>
+      <w:r>
+        <w:rPr>
+          <w:rFonts w:cstheme="majorHAnsi"/>
+          <w:sz w:val="24"/>
+          <w:szCs w:val="24"/>
+        </w:rPr>
+        <w:t>, determine the next-best move for the robot who’s turn is next, then communicate this move to the Arduino’s. The game server will also provide a GUI that will allow the user to control some parts of the game such as stopping, starting, pausing the game or server itself. The game server will determine the next move with the help of a</w:t>
       </w:r>
       <w:r>
         <w:rPr>
@@ -2241,7 +2261,17 @@
                 <w:sz w:val="25"/>
                 <w:szCs w:val="25"/>
               </w:rPr>
-              <w:t>“Finished turn” signal to the game server.</w:t>
+              <w:t xml:space="preserve">“Finished turn” signal to the game </w:t>
+            </w:r>
+            <w:bookmarkStart w:id="0" w:name="_GoBack"/>
+            <w:bookmarkEnd w:id="0"/>
+            <w:r>
+              <w:rPr>
+                <w:rFonts w:cstheme="majorHAnsi"/>
+                <w:sz w:val="25"/>
+                <w:szCs w:val="25"/>
+              </w:rPr>
+              <w:t>server.</w:t>
             </w:r>
           </w:p>
         </w:tc>
@@ -2755,15 +2785,6 @@
           <w:szCs w:val="28"/>
         </w:rPr>
       </w:pPr>
-    </w:p>
-    <w:p>
-      <w:pPr>
-        <w:rPr>
-          <w:rFonts w:asciiTheme="majorHAnsi" w:hAnsiTheme="majorHAnsi" w:cstheme="majorHAnsi"/>
-          <w:sz w:val="28"/>
-          <w:szCs w:val="28"/>
-        </w:rPr>
-      </w:pPr>
       <w:r>
         <w:rPr>
           <w:rFonts w:asciiTheme="majorHAnsi" w:hAnsiTheme="majorHAnsi" w:cstheme="majorHAnsi"/>
@@ -2775,143 +2796,76 @@
     </w:p>
     <w:p>
       <w:pPr>
-        <w:pStyle w:val="ListParagraph"/>
-        <w:numPr>
-          <w:ilvl w:val="0"/>
-          <w:numId w:val="4"/>
-        </w:numPr>
-        <w:rPr>
-          <w:rFonts w:cstheme="majorHAnsi"/>
-          <w:sz w:val="24"/>
-          <w:szCs w:val="24"/>
-        </w:rPr>
-      </w:pPr>
-      <w:r>
-        <w:rPr>
-          <w:rFonts w:cstheme="majorHAnsi"/>
-          <w:sz w:val="24"/>
-          <w:szCs w:val="24"/>
-        </w:rPr>
-        <w:t xml:space="preserve">Right </w:t>
-      </w:r>
-      <w:proofErr w:type="gramStart"/>
-      <w:r>
-        <w:rPr>
-          <w:rFonts w:cstheme="majorHAnsi"/>
-          <w:sz w:val="24"/>
-          <w:szCs w:val="24"/>
-        </w:rPr>
-        <w:t>Now</w:t>
-      </w:r>
-      <w:proofErr w:type="gramEnd"/>
-      <w:r>
-        <w:rPr>
-          <w:rFonts w:cstheme="majorHAnsi"/>
-          <w:sz w:val="24"/>
-          <w:szCs w:val="24"/>
-        </w:rPr>
-        <w:t xml:space="preserve"> 2/27/19</w:t>
-      </w:r>
-    </w:p>
-    <w:p>
-      <w:pPr>
-        <w:pStyle w:val="ListParagraph"/>
-        <w:numPr>
-          <w:ilvl w:val="0"/>
-          <w:numId w:val="4"/>
-        </w:numPr>
-        <w:rPr>
-          <w:rFonts w:cstheme="majorHAnsi"/>
-          <w:sz w:val="24"/>
-          <w:szCs w:val="24"/>
-        </w:rPr>
-      </w:pPr>
-      <w:r>
-        <w:rPr>
-          <w:rFonts w:cstheme="majorHAnsi"/>
-          <w:sz w:val="24"/>
-          <w:szCs w:val="24"/>
-        </w:rPr>
-        <w:t>-</w:t>
-      </w:r>
-    </w:p>
-    <w:p>
-      <w:pPr>
-        <w:pStyle w:val="ListParagraph"/>
-        <w:numPr>
-          <w:ilvl w:val="0"/>
-          <w:numId w:val="4"/>
-        </w:numPr>
-        <w:rPr>
-          <w:rFonts w:cstheme="majorHAnsi"/>
-          <w:sz w:val="24"/>
-          <w:szCs w:val="24"/>
-        </w:rPr>
-      </w:pPr>
-      <w:r>
-        <w:rPr>
-          <w:rFonts w:cstheme="majorHAnsi"/>
-          <w:sz w:val="24"/>
-          <w:szCs w:val="24"/>
-        </w:rPr>
-        <w:t>Presentation at Expo 4/26/19</w:t>
-      </w:r>
-    </w:p>
-    <w:p>
-      <w:pPr>
-        <w:pStyle w:val="ListParagraph"/>
-        <w:numPr>
-          <w:ilvl w:val="0"/>
-          <w:numId w:val="4"/>
-        </w:numPr>
-        <w:rPr>
-          <w:rFonts w:cstheme="majorHAnsi"/>
-          <w:sz w:val="24"/>
-          <w:szCs w:val="24"/>
-        </w:rPr>
-      </w:pPr>
-      <w:r>
-        <w:rPr>
-          <w:rFonts w:cstheme="majorHAnsi"/>
-          <w:sz w:val="24"/>
-          <w:szCs w:val="24"/>
-        </w:rPr>
-        <w:t>Project checkout – on campus</w:t>
-      </w:r>
-    </w:p>
-    <w:p>
-      <w:pPr>
-        <w:rPr>
-          <w:rFonts w:cstheme="majorHAnsi"/>
-          <w:sz w:val="24"/>
-          <w:szCs w:val="24"/>
-        </w:rPr>
-      </w:pPr>
-    </w:p>
-    <w:p>
-      <w:pPr>
-        <w:rPr>
-          <w:rFonts w:cstheme="majorHAnsi"/>
-          <w:sz w:val="24"/>
-          <w:szCs w:val="24"/>
-        </w:rPr>
-      </w:pPr>
-    </w:p>
-    <w:p>
-      <w:pPr>
-        <w:rPr>
-          <w:rFonts w:asciiTheme="majorHAnsi" w:hAnsiTheme="majorHAnsi" w:cstheme="majorHAnsi"/>
-          <w:sz w:val="28"/>
-          <w:szCs w:val="28"/>
-        </w:rPr>
-      </w:pPr>
-      <w:r>
-        <w:rPr>
-          <w:rFonts w:asciiTheme="majorHAnsi" w:hAnsiTheme="majorHAnsi" w:cstheme="majorHAnsi"/>
-          <w:sz w:val="28"/>
-          <w:szCs w:val="28"/>
-        </w:rPr>
-        <w:lastRenderedPageBreak/>
+        <w:rPr>
+          <w:rFonts w:cstheme="majorHAnsi"/>
+          <w:sz w:val="24"/>
+          <w:szCs w:val="24"/>
+        </w:rPr>
+      </w:pPr>
+      <w:r>
+        <w:rPr>
+          <w:noProof/>
+        </w:rPr>
+        <w:drawing>
+          <wp:inline distT="0" distB="0" distL="0" distR="0" wp14:anchorId="416E4A72" wp14:editId="7BCD73A8">
+            <wp:extent cx="5943600" cy="1626235"/>
+            <wp:effectExtent l="0" t="0" r="0" b="0"/>
+            <wp:docPr id="2" name="Picture 2"/>
+            <wp:cNvGraphicFramePr>
+              <a:graphicFrameLocks xmlns:a="http://schemas.openxmlformats.org/drawingml/2006/main" noChangeAspect="1"/>
+            </wp:cNvGraphicFramePr>
+            <a:graphic xmlns:a="http://schemas.openxmlformats.org/drawingml/2006/main">
+              <a:graphicData uri="http://schemas.openxmlformats.org/drawingml/2006/picture">
+                <pic:pic xmlns:pic="http://schemas.openxmlformats.org/drawingml/2006/picture">
+                  <pic:nvPicPr>
+                    <pic:cNvPr id="1" name=""/>
+                    <pic:cNvPicPr/>
+                  </pic:nvPicPr>
+                  <pic:blipFill>
+                    <a:blip r:embed="rId8"/>
+                    <a:stretch>
+                      <a:fillRect/>
+                    </a:stretch>
+                  </pic:blipFill>
+                  <pic:spPr>
+                    <a:xfrm>
+                      <a:off x="0" y="0"/>
+                      <a:ext cx="5943600" cy="1626235"/>
+                    </a:xfrm>
+                    <a:prstGeom prst="rect">
+                      <a:avLst/>
+                    </a:prstGeom>
+                  </pic:spPr>
+                </pic:pic>
+              </a:graphicData>
+            </a:graphic>
+          </wp:inline>
+        </w:drawing>
+      </w:r>
+    </w:p>
+    <w:p>
+      <w:pPr>
+        <w:rPr>
+          <w:rFonts w:cstheme="majorHAnsi"/>
+          <w:sz w:val="24"/>
+          <w:szCs w:val="24"/>
+        </w:rPr>
+      </w:pPr>
+    </w:p>
+    <w:p>
+      <w:pPr>
+        <w:rPr>
+          <w:rFonts w:asciiTheme="majorHAnsi" w:hAnsiTheme="majorHAnsi" w:cstheme="majorHAnsi"/>
+          <w:sz w:val="28"/>
+          <w:szCs w:val="28"/>
+        </w:rPr>
+      </w:pPr>
+      <w:r>
+        <w:rPr>
+          <w:rFonts w:asciiTheme="majorHAnsi" w:hAnsiTheme="majorHAnsi" w:cstheme="majorHAnsi"/>
+          <w:sz w:val="28"/>
+          <w:szCs w:val="28"/>
+        </w:rPr>
         <w:t>5. List of Materials Needed</w:t>
       </w:r>
     </w:p>
@@ -3204,28 +3158,12 @@
           <w:numId w:val="6"/>
         </w:numPr>
         <w:rPr>
-          <w:rFonts w:asciiTheme="majorHAnsi" w:hAnsiTheme="majorHAnsi" w:cstheme="majorHAnsi"/>
-          <w:sz w:val="28"/>
-          <w:szCs w:val="28"/>
-        </w:rPr>
-      </w:pPr>
-      <w:r>
-        <w:rPr>
-          <w:rFonts w:cstheme="minorHAnsi"/>
-          <w:sz w:val="24"/>
-          <w:szCs w:val="24"/>
-        </w:rPr>
-        <w:t xml:space="preserve">Wi-Fi Module </w:t>
-      </w:r>
-      <w:r>
-        <w:rPr>
-          <w:rFonts w:cstheme="minorHAnsi"/>
-          <w:sz w:val="24"/>
-          <w:szCs w:val="24"/>
-        </w:rPr>
-        <w:t>- [</w:t>
-      </w:r>
-      <w:hyperlink r:id="rId8" w:history="1">
+          <w:rFonts w:cstheme="minorHAnsi"/>
+          <w:sz w:val="24"/>
+          <w:szCs w:val="24"/>
+        </w:rPr>
+      </w:pPr>
+      <w:hyperlink r:id="rId9" w:history="1">
         <w:r>
           <w:rPr>
             <w:rStyle w:val="Hyperlink"/>
@@ -3233,78 +3171,168 @@
             <w:sz w:val="24"/>
             <w:szCs w:val="24"/>
           </w:rPr>
-          <w:t>docs</w:t>
+          <w:t>Robotic Arms Plays Tic-Tac-Toe</w:t>
         </w:r>
       </w:hyperlink>
-      <w:r>
-        <w:rPr>
-          <w:rFonts w:cstheme="minorHAnsi"/>
-          <w:sz w:val="24"/>
-          <w:szCs w:val="24"/>
-        </w:rPr>
-        <w:t>]</w:t>
-      </w:r>
-    </w:p>
-    <w:p>
-      <w:pPr>
-        <w:rPr>
-          <w:rFonts w:asciiTheme="majorHAnsi" w:hAnsiTheme="majorHAnsi" w:cstheme="majorHAnsi"/>
-          <w:sz w:val="28"/>
-          <w:szCs w:val="28"/>
-        </w:rPr>
-      </w:pPr>
-    </w:p>
-    <w:p>
-      <w:pPr>
-        <w:rPr>
-          <w:rFonts w:asciiTheme="majorHAnsi" w:hAnsiTheme="majorHAnsi" w:cstheme="majorHAnsi"/>
-          <w:sz w:val="28"/>
-          <w:szCs w:val="28"/>
-        </w:rPr>
-      </w:pPr>
-    </w:p>
-    <w:p>
-      <w:pPr>
-        <w:rPr>
-          <w:rFonts w:asciiTheme="majorHAnsi" w:hAnsiTheme="majorHAnsi" w:cstheme="majorHAnsi"/>
-          <w:sz w:val="28"/>
-          <w:szCs w:val="28"/>
-        </w:rPr>
-      </w:pPr>
-    </w:p>
-    <w:p>
-      <w:pPr>
-        <w:rPr>
-          <w:rFonts w:asciiTheme="majorHAnsi" w:hAnsiTheme="majorHAnsi" w:cstheme="majorHAnsi"/>
-          <w:sz w:val="28"/>
-          <w:szCs w:val="28"/>
-        </w:rPr>
-      </w:pPr>
-      <w:r>
-        <w:rPr>
-          <w:rFonts w:asciiTheme="majorHAnsi" w:hAnsiTheme="majorHAnsi" w:cstheme="majorHAnsi"/>
-          <w:sz w:val="28"/>
-          <w:szCs w:val="28"/>
-        </w:rPr>
-        <w:t>8. Description of Original Work</w:t>
-      </w:r>
-    </w:p>
-    <w:p>
-      <w:pPr>
-        <w:rPr>
-          <w:rFonts w:cstheme="minorHAnsi"/>
-          <w:sz w:val="24"/>
-          <w:szCs w:val="24"/>
-        </w:rPr>
-      </w:pPr>
-      <w:r>
-        <w:rPr>
-          <w:rFonts w:asciiTheme="majorHAnsi" w:hAnsiTheme="majorHAnsi" w:cstheme="majorHAnsi"/>
-          <w:sz w:val="28"/>
-          <w:szCs w:val="28"/>
+    </w:p>
+    <w:p>
+      <w:pPr>
+        <w:pStyle w:val="ListParagraph"/>
+        <w:numPr>
+          <w:ilvl w:val="0"/>
+          <w:numId w:val="6"/>
+        </w:numPr>
+        <w:rPr>
+          <w:rFonts w:cstheme="minorHAnsi"/>
+          <w:sz w:val="24"/>
+          <w:szCs w:val="24"/>
+        </w:rPr>
+      </w:pPr>
+      <w:hyperlink r:id="rId10" w:history="1">
+        <w:r>
+          <w:rPr>
+            <w:rStyle w:val="Hyperlink"/>
+            <w:rFonts w:cstheme="minorHAnsi"/>
+            <w:sz w:val="24"/>
+            <w:szCs w:val="24"/>
+          </w:rPr>
+          <w:t>Robotic Arm Plays Tic-Tac-Toe with controller</w:t>
+        </w:r>
+      </w:hyperlink>
+    </w:p>
+    <w:p>
+      <w:pPr>
+        <w:pStyle w:val="ListParagraph"/>
+        <w:numPr>
+          <w:ilvl w:val="0"/>
+          <w:numId w:val="6"/>
+        </w:numPr>
+        <w:rPr>
+          <w:rFonts w:cstheme="minorHAnsi"/>
+          <w:sz w:val="24"/>
+          <w:szCs w:val="24"/>
+        </w:rPr>
+      </w:pPr>
+      <w:hyperlink r:id="rId11" w:history="1">
+        <w:r>
+          <w:rPr>
+            <w:rStyle w:val="Hyperlink"/>
+            <w:rFonts w:cstheme="minorHAnsi"/>
+            <w:sz w:val="24"/>
+            <w:szCs w:val="24"/>
+          </w:rPr>
+          <w:t>Robotic Arm Plays Checkers</w:t>
+        </w:r>
+      </w:hyperlink>
+      <w:r>
+        <w:rPr>
+          <w:rFonts w:cstheme="minorHAnsi"/>
+          <w:sz w:val="24"/>
+          <w:szCs w:val="24"/>
         </w:rPr>
         <w:t xml:space="preserve"> </w:t>
       </w:r>
+    </w:p>
+    <w:p>
+      <w:pPr>
+        <w:pStyle w:val="ListParagraph"/>
+        <w:numPr>
+          <w:ilvl w:val="0"/>
+          <w:numId w:val="6"/>
+        </w:numPr>
+        <w:rPr>
+          <w:rFonts w:cstheme="minorHAnsi"/>
+          <w:sz w:val="24"/>
+          <w:szCs w:val="24"/>
+        </w:rPr>
+      </w:pPr>
+      <w:hyperlink r:id="rId12" w:history="1">
+        <w:r>
+          <w:rPr>
+            <w:rStyle w:val="Hyperlink"/>
+            <w:rFonts w:cstheme="minorHAnsi"/>
+            <w:sz w:val="24"/>
+            <w:szCs w:val="24"/>
+          </w:rPr>
+          <w:t>Robotic Arm Controlled by Android App</w:t>
+        </w:r>
+      </w:hyperlink>
+    </w:p>
+    <w:p>
+      <w:pPr>
+        <w:pStyle w:val="ListParagraph"/>
+        <w:numPr>
+          <w:ilvl w:val="0"/>
+          <w:numId w:val="6"/>
+        </w:numPr>
+        <w:rPr>
+          <w:rFonts w:cstheme="minorHAnsi"/>
+          <w:sz w:val="24"/>
+          <w:szCs w:val="24"/>
+        </w:rPr>
+      </w:pPr>
+      <w:hyperlink r:id="rId13" w:history="1">
+        <w:r>
+          <w:rPr>
+            <w:rStyle w:val="Hyperlink"/>
+            <w:rFonts w:cstheme="minorHAnsi"/>
+            <w:sz w:val="24"/>
+            <w:szCs w:val="24"/>
+          </w:rPr>
+          <w:t>Wi-Fi Introduction</w:t>
+        </w:r>
+      </w:hyperlink>
+    </w:p>
+    <w:p>
+      <w:pPr>
+        <w:rPr>
+          <w:rFonts w:asciiTheme="majorHAnsi" w:hAnsiTheme="majorHAnsi" w:cstheme="majorHAnsi"/>
+          <w:sz w:val="28"/>
+          <w:szCs w:val="28"/>
+        </w:rPr>
+      </w:pPr>
+    </w:p>
+    <w:p>
+      <w:pPr>
+        <w:rPr>
+          <w:rFonts w:asciiTheme="majorHAnsi" w:hAnsiTheme="majorHAnsi" w:cstheme="majorHAnsi"/>
+          <w:sz w:val="28"/>
+          <w:szCs w:val="28"/>
+        </w:rPr>
+      </w:pPr>
+      <w:r>
+        <w:rPr>
+          <w:rFonts w:asciiTheme="majorHAnsi" w:hAnsiTheme="majorHAnsi" w:cstheme="majorHAnsi"/>
+          <w:sz w:val="28"/>
+          <w:szCs w:val="28"/>
+        </w:rPr>
+        <w:t>7</w:t>
+      </w:r>
+      <w:r>
+        <w:rPr>
+          <w:rFonts w:asciiTheme="majorHAnsi" w:hAnsiTheme="majorHAnsi" w:cstheme="majorHAnsi"/>
+          <w:sz w:val="28"/>
+          <w:szCs w:val="28"/>
+        </w:rPr>
+        <w:t>. Description of Original Work</w:t>
+      </w:r>
+    </w:p>
+    <w:p>
+      <w:pPr>
+        <w:rPr>
+          <w:rFonts w:cstheme="minorHAnsi"/>
+          <w:sz w:val="24"/>
+          <w:szCs w:val="24"/>
+        </w:rPr>
+      </w:pPr>
+      <w:r>
+        <w:rPr>
+          <w:rFonts w:asciiTheme="majorHAnsi" w:hAnsiTheme="majorHAnsi" w:cstheme="majorHAnsi"/>
+          <w:sz w:val="28"/>
+          <w:szCs w:val="28"/>
+        </w:rPr>
+        <w:t xml:space="preserve"> </w:t>
+      </w:r>
       <w:r>
         <w:rPr>
           <w:rFonts w:asciiTheme="majorHAnsi" w:hAnsiTheme="majorHAnsi" w:cstheme="majorHAnsi"/>
@@ -3375,7 +3403,23 @@
           <w:sz w:val="24"/>
           <w:szCs w:val="24"/>
         </w:rPr>
-        <w:t xml:space="preserve"> while the Arduino’s will be coded </w:t>
+        <w:t xml:space="preserve"> </w:t>
+      </w:r>
+      <w:r>
+        <w:rPr>
+          <w:rFonts w:cstheme="minorHAnsi"/>
+          <w:sz w:val="24"/>
+          <w:szCs w:val="24"/>
+        </w:rPr>
+        <w:t xml:space="preserve">camera logic will utilize OpenCV, and </w:t>
+      </w:r>
+      <w:r>
+        <w:rPr>
+          <w:rFonts w:cstheme="minorHAnsi"/>
+          <w:sz w:val="24"/>
+          <w:szCs w:val="24"/>
+        </w:rPr>
+        <w:t xml:space="preserve">the Arduino’s will be coded </w:t>
       </w:r>
       <w:r>
         <w:rPr>
@@ -3392,6 +3436,14 @@
           <w:szCs w:val="24"/>
         </w:rPr>
         <w:t xml:space="preserve"> C.</w:t>
+      </w:r>
+      <w:r>
+        <w:rPr>
+          <w:rFonts w:cstheme="minorHAnsi"/>
+          <w:sz w:val="24"/>
+          <w:szCs w:val="24"/>
+        </w:rPr>
+        <w:t xml:space="preserve"> We will write our own game logic, make our own webserver, custom computer vision logic, and code to move robotic arms.</w:t>
       </w:r>
     </w:p>
     <w:p>
@@ -4779,6 +4831,18 @@
       <w:shd w:val="clear" w:color="auto" w:fill="E1DFDD"/>
     </w:rPr>
   </w:style>
+  <w:style w:type="character" w:styleId="FollowedHyperlink">
+    <w:name w:val="FollowedHyperlink"/>
+    <w:basedOn w:val="DefaultParagraphFont"/>
+    <w:uiPriority w:val="99"/>
+    <w:semiHidden/>
+    <w:unhideWhenUsed/>
+    <w:rsid w:val="00153B18"/>
+    <w:rPr>
+      <w:color w:val="954F72" w:themeColor="followedHyperlink"/>
+      <w:u w:val="single"/>
+    </w:rPr>
+  </w:style>
 </w:styles>
 </file>
 

</xml_diff>